<commit_message>
Edited Use Case and Diagrams
</commit_message>
<xml_diff>
--- a/Use Cases and Activity Diagrams.docx
+++ b/Use Cases and Activity Diagrams.docx
@@ -1609,6 +1609,58 @@
     <w:p>
       <w:pPr>
         <w:ind w:left="360"/>
+        <w:jc w:val="center"/>
+      </w:pPr>
+      <w:r>
+        <w:rPr>
+          <w:noProof/>
+        </w:rPr>
+        <w:drawing>
+          <wp:inline distT="0" distB="0" distL="0" distR="0" wp14:anchorId="705E3232" wp14:editId="0C73CEAE">
+            <wp:extent cx="2082800" cy="4508500"/>
+            <wp:effectExtent l="0" t="0" r="0" b="0"/>
+            <wp:docPr id="4" name="Picture 4"/>
+            <wp:cNvGraphicFramePr>
+              <a:graphicFrameLocks xmlns:a="http://schemas.openxmlformats.org/drawingml/2006/main" noChangeAspect="1"/>
+            </wp:cNvGraphicFramePr>
+            <a:graphic xmlns:a="http://schemas.openxmlformats.org/drawingml/2006/main">
+              <a:graphicData uri="http://schemas.openxmlformats.org/drawingml/2006/picture">
+                <pic:pic xmlns:pic="http://schemas.openxmlformats.org/drawingml/2006/picture">
+                  <pic:nvPicPr>
+                    <pic:cNvPr id="4" name="Post a Job to the Job Board Activity Diagram.drawio.png"/>
+                    <pic:cNvPicPr/>
+                  </pic:nvPicPr>
+                  <pic:blipFill>
+                    <a:blip r:embed="rId8">
+                      <a:extLst>
+                        <a:ext uri="{28A0092B-C50C-407E-A947-70E740481C1C}">
+                          <a14:useLocalDpi xmlns:a14="http://schemas.microsoft.com/office/drawing/2010/main" val="0"/>
+                        </a:ext>
+                      </a:extLst>
+                    </a:blip>
+                    <a:stretch>
+                      <a:fillRect/>
+                    </a:stretch>
+                  </pic:blipFill>
+                  <pic:spPr>
+                    <a:xfrm>
+                      <a:off x="0" y="0"/>
+                      <a:ext cx="2082800" cy="4508500"/>
+                    </a:xfrm>
+                    <a:prstGeom prst="rect">
+                      <a:avLst/>
+                    </a:prstGeom>
+                  </pic:spPr>
+                </pic:pic>
+              </a:graphicData>
+            </a:graphic>
+          </wp:inline>
+        </w:drawing>
+      </w:r>
+    </w:p>
+    <w:p>
+      <w:pPr>
+        <w:ind w:left="360"/>
       </w:pPr>
     </w:p>
     <w:p>
@@ -1861,7 +1913,6 @@
         <w:ind w:left="360"/>
       </w:pPr>
       <w:r>
-        <w:lastRenderedPageBreak/>
         <w:t>Alternatives:</w:t>
       </w:r>
     </w:p>
@@ -1937,8 +1988,106 @@
       <w:pPr>
         <w:ind w:left="360"/>
       </w:pPr>
-      <w:r>
+    </w:p>
+    <w:p>
+      <w:pPr>
+        <w:ind w:left="360"/>
+      </w:pPr>
+    </w:p>
+    <w:p>
+      <w:pPr>
+        <w:ind w:left="360"/>
+      </w:pPr>
+    </w:p>
+    <w:p>
+      <w:pPr>
+        <w:ind w:left="360"/>
+      </w:pPr>
+    </w:p>
+    <w:p>
+      <w:pPr>
+        <w:ind w:left="360"/>
+      </w:pPr>
+    </w:p>
+    <w:p>
+      <w:pPr>
+        <w:ind w:left="360"/>
+      </w:pPr>
+    </w:p>
+    <w:p>
+      <w:pPr>
+        <w:ind w:left="360"/>
+      </w:pPr>
+    </w:p>
+    <w:p>
+      <w:pPr>
+        <w:ind w:left="360"/>
+      </w:pPr>
+    </w:p>
+    <w:p>
+      <w:pPr>
+        <w:ind w:left="360"/>
+      </w:pPr>
+    </w:p>
+    <w:p>
+      <w:pPr>
+        <w:ind w:left="360"/>
+      </w:pPr>
+      <w:r>
+        <w:lastRenderedPageBreak/>
         <w:t>Activity Diagram</w:t>
+      </w:r>
+    </w:p>
+    <w:p>
+      <w:pPr>
+        <w:ind w:left="360"/>
+        <w:jc w:val="center"/>
+      </w:pPr>
+      <w:r>
+        <w:rPr>
+          <w:noProof/>
+        </w:rPr>
+        <w:drawing>
+          <wp:inline distT="0" distB="0" distL="0" distR="0" wp14:anchorId="5DD9FF41" wp14:editId="5A6B341B">
+            <wp:extent cx="4526733" cy="3784647"/>
+            <wp:effectExtent l="0" t="0" r="0" b="0"/>
+            <wp:docPr id="5" name="Picture 5"/>
+            <wp:cNvGraphicFramePr>
+              <a:graphicFrameLocks xmlns:a="http://schemas.openxmlformats.org/drawingml/2006/main" noChangeAspect="1"/>
+            </wp:cNvGraphicFramePr>
+            <a:graphic xmlns:a="http://schemas.openxmlformats.org/drawingml/2006/main">
+              <a:graphicData uri="http://schemas.openxmlformats.org/drawingml/2006/picture">
+                <pic:pic xmlns:pic="http://schemas.openxmlformats.org/drawingml/2006/picture">
+                  <pic:nvPicPr>
+                    <pic:cNvPr id="5" name="Pick Up a Job from the Job Board Activity Diagram.drawio.png"/>
+                    <pic:cNvPicPr/>
+                  </pic:nvPicPr>
+                  <pic:blipFill>
+                    <a:blip r:embed="rId9">
+                      <a:extLst>
+                        <a:ext uri="{28A0092B-C50C-407E-A947-70E740481C1C}">
+                          <a14:useLocalDpi xmlns:a14="http://schemas.microsoft.com/office/drawing/2010/main" val="0"/>
+                        </a:ext>
+                      </a:extLst>
+                    </a:blip>
+                    <a:stretch>
+                      <a:fillRect/>
+                    </a:stretch>
+                  </pic:blipFill>
+                  <pic:spPr>
+                    <a:xfrm>
+                      <a:off x="0" y="0"/>
+                      <a:ext cx="4544367" cy="3799390"/>
+                    </a:xfrm>
+                    <a:prstGeom prst="rect">
+                      <a:avLst/>
+                    </a:prstGeom>
+                  </pic:spPr>
+                </pic:pic>
+              </a:graphicData>
+            </a:graphic>
+          </wp:inline>
+        </w:drawing>
       </w:r>
     </w:p>
     <w:p>
@@ -2168,6 +2317,7 @@
         <w:ind w:left="360"/>
       </w:pPr>
       <w:r>
+        <w:lastRenderedPageBreak/>
         <w:t>Exceptions:</w:t>
       </w:r>
     </w:p>
@@ -2194,78 +2344,64 @@
     <w:p>
       <w:pPr>
         <w:ind w:left="360"/>
-      </w:pPr>
-    </w:p>
-    <w:p>
-      <w:pPr>
-        <w:pStyle w:val="ListParagraph"/>
-        <w:numPr>
-          <w:ilvl w:val="0"/>
-          <w:numId w:val="1"/>
-        </w:numPr>
-      </w:pPr>
-      <w:r>
-        <w:t>Review All Picked Up Jobs</w:t>
-      </w:r>
-    </w:p>
-    <w:p>
-      <w:pPr>
-        <w:pStyle w:val="ListParagraph"/>
-        <w:numPr>
-          <w:ilvl w:val="0"/>
-          <w:numId w:val="1"/>
-        </w:numPr>
-      </w:pPr>
-      <w:r>
-        <w:t>Delete a Posted Job</w:t>
-      </w:r>
-    </w:p>
-    <w:p>
-      <w:pPr>
-        <w:pStyle w:val="ListParagraph"/>
-        <w:numPr>
-          <w:ilvl w:val="0"/>
-          <w:numId w:val="1"/>
-        </w:numPr>
-      </w:pPr>
-      <w:r>
-        <w:t>Update a Posted Job</w:t>
-      </w:r>
-    </w:p>
-    <w:p>
-      <w:pPr>
-        <w:pStyle w:val="ListParagraph"/>
-        <w:numPr>
-          <w:ilvl w:val="0"/>
-          <w:numId w:val="1"/>
-        </w:numPr>
-      </w:pPr>
-      <w:r>
-        <w:t>Delete a Picked-Up Job</w:t>
-      </w:r>
-    </w:p>
-    <w:p>
-      <w:pPr>
-        <w:pStyle w:val="ListParagraph"/>
-        <w:numPr>
-          <w:ilvl w:val="0"/>
-          <w:numId w:val="1"/>
-        </w:numPr>
-      </w:pPr>
-      <w:r>
-        <w:t xml:space="preserve">Update </w:t>
-      </w:r>
-      <w:r>
-        <w:t>P</w:t>
-      </w:r>
-      <w:r>
-        <w:t>rofile Information</w:t>
+        <w:jc w:val="center"/>
+      </w:pPr>
+      <w:r>
+        <w:rPr>
+          <w:noProof/>
+        </w:rPr>
+        <w:drawing>
+          <wp:inline distT="0" distB="0" distL="0" distR="0" wp14:anchorId="3ADD92B6" wp14:editId="5C33ED3A">
+            <wp:extent cx="3992578" cy="4475016"/>
+            <wp:effectExtent l="0" t="0" r="0" b="0"/>
+            <wp:docPr id="6" name="Picture 6"/>
+            <wp:cNvGraphicFramePr>
+              <a:graphicFrameLocks xmlns:a="http://schemas.openxmlformats.org/drawingml/2006/main" noChangeAspect="1"/>
+            </wp:cNvGraphicFramePr>
+            <a:graphic xmlns:a="http://schemas.openxmlformats.org/drawingml/2006/main">
+              <a:graphicData uri="http://schemas.openxmlformats.org/drawingml/2006/picture">
+                <pic:pic xmlns:pic="http://schemas.openxmlformats.org/drawingml/2006/picture">
+                  <pic:nvPicPr>
+                    <pic:cNvPr id="6" name="Review All Posted Jobs Activirt Diagram.drawio.png"/>
+                    <pic:cNvPicPr/>
+                  </pic:nvPicPr>
+                  <pic:blipFill>
+                    <a:blip r:embed="rId10">
+                      <a:extLst>
+                        <a:ext uri="{28A0092B-C50C-407E-A947-70E740481C1C}">
+                          <a14:useLocalDpi xmlns:a14="http://schemas.microsoft.com/office/drawing/2010/main" val="0"/>
+                        </a:ext>
+                      </a:extLst>
+                    </a:blip>
+                    <a:stretch>
+                      <a:fillRect/>
+                    </a:stretch>
+                  </pic:blipFill>
+                  <pic:spPr>
+                    <a:xfrm>
+                      <a:off x="0" y="0"/>
+                      <a:ext cx="3999965" cy="4483295"/>
+                    </a:xfrm>
+                    <a:prstGeom prst="rect">
+                      <a:avLst/>
+                    </a:prstGeom>
+                  </pic:spPr>
+                </pic:pic>
+              </a:graphicData>
+            </a:graphic>
+          </wp:inline>
+        </w:drawing>
       </w:r>
       <w:bookmarkStart w:id="0" w:name="_GoBack"/>
       <w:bookmarkEnd w:id="0"/>
     </w:p>
     <w:p>
       <w:pPr>
+        <w:ind w:left="360"/>
+      </w:pPr>
+    </w:p>
+    <w:p>
+      <w:pPr>
         <w:pStyle w:val="ListParagraph"/>
         <w:numPr>
           <w:ilvl w:val="0"/>
@@ -2273,7 +2409,72 @@
         </w:numPr>
       </w:pPr>
       <w:r>
-        <w:lastRenderedPageBreak/>
+        <w:t>Review All Picked Up Jobs</w:t>
+      </w:r>
+    </w:p>
+    <w:p>
+      <w:pPr>
+        <w:pStyle w:val="ListParagraph"/>
+        <w:numPr>
+          <w:ilvl w:val="0"/>
+          <w:numId w:val="1"/>
+        </w:numPr>
+      </w:pPr>
+      <w:r>
+        <w:t>Delete a Posted Job</w:t>
+      </w:r>
+    </w:p>
+    <w:p>
+      <w:pPr>
+        <w:pStyle w:val="ListParagraph"/>
+        <w:numPr>
+          <w:ilvl w:val="0"/>
+          <w:numId w:val="1"/>
+        </w:numPr>
+      </w:pPr>
+      <w:r>
+        <w:t>Update a Posted Job</w:t>
+      </w:r>
+    </w:p>
+    <w:p>
+      <w:pPr>
+        <w:pStyle w:val="ListParagraph"/>
+        <w:numPr>
+          <w:ilvl w:val="0"/>
+          <w:numId w:val="1"/>
+        </w:numPr>
+      </w:pPr>
+      <w:r>
+        <w:t>Delete a Picked-Up Job</w:t>
+      </w:r>
+    </w:p>
+    <w:p>
+      <w:pPr>
+        <w:pStyle w:val="ListParagraph"/>
+        <w:numPr>
+          <w:ilvl w:val="0"/>
+          <w:numId w:val="1"/>
+        </w:numPr>
+      </w:pPr>
+      <w:r>
+        <w:t xml:space="preserve">Update </w:t>
+      </w:r>
+      <w:r>
+        <w:t>P</w:t>
+      </w:r>
+      <w:r>
+        <w:t>rofile Information</w:t>
+      </w:r>
+    </w:p>
+    <w:p>
+      <w:pPr>
+        <w:pStyle w:val="ListParagraph"/>
+        <w:numPr>
+          <w:ilvl w:val="0"/>
+          <w:numId w:val="1"/>
+        </w:numPr>
+      </w:pPr>
+      <w:r>
         <w:t>Review Invoices</w:t>
       </w:r>
     </w:p>

</xml_diff>